<commit_message>
Timing diagram with CU reactive on one clk cycle
Ho srealizzato il timing diagram del costruttore assumendo che la CU (Control Unit)
reagisca in un solo colpo di clock. Mi sembra piu' ragionevole rispetto al caso
precedente, in cui assumevo che ce ne volessero due.
</commit_message>
<xml_diff>
--- a/timing-diagram/timing_diagram-considerations.docx
+++ b/timing-diagram/timing_diagram-considerations.docx
@@ -3,16 +3,81 @@
 <w:document xmlns:wpc="http://schemas.microsoft.com/office/word/2010/wordprocessingCanvas" xmlns:cx="http://schemas.microsoft.com/office/drawing/2014/chartex" xmlns:cx1="http://schemas.microsoft.com/office/drawing/2015/9/8/chartex" xmlns:cx2="http://schemas.microsoft.com/office/drawing/2015/10/21/chartex" xmlns:cx3="http://schemas.microsoft.com/office/drawing/2016/5/9/chartex" xmlns:cx4="http://schemas.microsoft.com/office/drawing/2016/5/10/chartex" xmlns:cx5="http://schemas.microsoft.com/office/drawing/2016/5/11/chartex" xmlns:cx6="http://schemas.microsoft.com/office/drawing/2016/5/12/chartex" xmlns:cx7="http://schemas.microsoft.com/office/drawing/2016/5/13/chartex" xmlns:cx8="http://schemas.microsoft.com/office/drawing/2016/5/14/chartex" xmlns:mc="http://schemas.openxmlformats.org/markup-compatibility/2006" xmlns:aink="http://schemas.microsoft.com/office/drawing/2016/ink" xmlns:am3d="http://schemas.microsoft.com/office/drawing/2017/model3d" xmlns:o="urn:schemas-microsoft-com:office:office" xmlns:r="http://schemas.openxmlformats.org/officeDocument/2006/relationships" xmlns:m="http://schemas.openxmlformats.org/officeDocument/2006/math" xmlns:v="urn:schemas-microsoft-com:vml" xmlns:wp14="http://schemas.microsoft.com/office/word/2010/wordprocessingDrawing" xmlns:wp="http://schemas.openxmlformats.org/drawingml/2006/wordprocessingDrawing" xmlns:w10="urn:schemas-microsoft-com:office:word" xmlns:w="http://schemas.openxmlformats.org/wordprocessingml/2006/main" xmlns:w14="http://schemas.microsoft.com/office/word/2010/wordml" xmlns:w15="http://schemas.microsoft.com/office/word/2012/wordml" xmlns:w16cex="http://schemas.microsoft.com/office/word/2018/wordml/cex" xmlns:w16cid="http://schemas.microsoft.com/office/word/2016/wordml/cid" xmlns:w16="http://schemas.microsoft.com/office/word/2018/wordml" xmlns:w16sdtdh="http://schemas.microsoft.com/office/word/2020/wordml/sdtdatahash" xmlns:w16se="http://schemas.microsoft.com/office/word/2015/wordml/symex" xmlns:wpg="http://schemas.microsoft.com/office/word/2010/wordprocessingGroup" xmlns:wpi="http://schemas.microsoft.com/office/word/2010/wordprocessingInk" xmlns:wne="http://schemas.microsoft.com/office/word/2006/wordml" xmlns:wps="http://schemas.microsoft.com/office/word/2010/wordprocessingShape" mc:Ignorable="w14 w15 w16se w16cid w16 w16cex w16sdtdh wp14">
   <w:body>
     <w:p>
-      <w:r>
-        <w:t>La latenza nella verifica di un singolo candidato è di 9 cicli di clock, considerando anche il ciclo di clock necessario a caricare il dato nel registro di ingresso.</w:t>
+      <w:pPr>
+        <w:pStyle w:val="Titolo1"/>
+      </w:pPr>
+      <w:r>
+        <w:t>Costruttore</w:t>
       </w:r>
     </w:p>
     <w:p>
-      <w:r>
-        <w:t>Assumendo come primo ciclo di clock quello in cui viene letta la prima tripletta di MVs, il numero di cicli necessari a</w:t>
-      </w:r>
-      <w:r>
-        <w:t xml:space="preserve"> costruire i Constructed Candidates è pari a 9 (latenza) +12 (numero di candidati)=21.</w:t>
+      <w:pPr>
+        <w:pStyle w:val="Titolo2"/>
+      </w:pPr>
+      <w:r>
+        <w:t>Comportamento in modalità “One Shot”</w:t>
+      </w:r>
+    </w:p>
+    <w:p/>
+    <w:p>
+      <w:r>
+        <w:t>La latenza nella verifica di un singolo candidato è di 9 cicli di clock, considerando anche il ciclo di clock necessario a caricare il dato nel registro di ingresso.</w:t>
+      </w:r>
+    </w:p>
+    <w:p>
+      <w:r>
+        <w:t xml:space="preserve">Assumendo come primo ciclo di clock quello in cui viene letta la prima tripletta di </w:t>
+      </w:r>
+      <w:proofErr w:type="spellStart"/>
+      <w:r>
+        <w:t>MVs</w:t>
+      </w:r>
+      <w:proofErr w:type="spellEnd"/>
+      <w:r>
+        <w:t>, il numero di cicli necessari a</w:t>
+      </w:r>
+      <w:r>
+        <w:t xml:space="preserve"> costruire i </w:t>
+      </w:r>
+      <w:proofErr w:type="spellStart"/>
+      <w:r>
+        <w:t>Constructed</w:t>
+      </w:r>
+      <w:proofErr w:type="spellEnd"/>
+      <w:r>
+        <w:t xml:space="preserve"> </w:t>
+      </w:r>
+      <w:proofErr w:type="spellStart"/>
+      <w:r>
+        <w:t>Candidates</w:t>
+      </w:r>
+      <w:proofErr w:type="spellEnd"/>
+      <w:r>
+        <w:t xml:space="preserve"> è pari a 9 (latenza) +1</w:t>
+      </w:r>
+      <w:r>
+        <w:t>1</w:t>
+      </w:r>
+      <w:r>
+        <w:t xml:space="preserve"> (numero di candidati</w:t>
+      </w:r>
+      <w:r>
+        <w:t xml:space="preserve"> tranne il primo</w:t>
+      </w:r>
+      <w:r>
+        <w:t>)</w:t>
+      </w:r>
+      <w:r>
+        <w:t xml:space="preserve"> </w:t>
+      </w:r>
+      <w:r>
+        <w:t>=</w:t>
+      </w:r>
+      <w:r>
+        <w:t xml:space="preserve"> </w:t>
+      </w:r>
+      <w:r>
+        <w:t>21.</w:t>
       </w:r>
     </w:p>
     <w:sectPr>
@@ -424,6 +489,49 @@
     <w:name w:val="Normal"/>
     <w:qFormat/>
   </w:style>
+  <w:style w:type="paragraph" w:styleId="Titolo1">
+    <w:name w:val="heading 1"/>
+    <w:basedOn w:val="Normale"/>
+    <w:next w:val="Normale"/>
+    <w:link w:val="Titolo1Carattere"/>
+    <w:uiPriority w:val="9"/>
+    <w:qFormat/>
+    <w:rsid w:val="00353EFC"/>
+    <w:pPr>
+      <w:keepNext/>
+      <w:keepLines/>
+      <w:spacing w:before="240" w:after="0"/>
+      <w:outlineLvl w:val="0"/>
+    </w:pPr>
+    <w:rPr>
+      <w:rFonts w:asciiTheme="majorHAnsi" w:eastAsiaTheme="majorEastAsia" w:hAnsiTheme="majorHAnsi" w:cstheme="majorBidi"/>
+      <w:color w:val="2F5496" w:themeColor="accent1" w:themeShade="BF"/>
+      <w:sz w:val="32"/>
+      <w:szCs w:val="32"/>
+    </w:rPr>
+  </w:style>
+  <w:style w:type="paragraph" w:styleId="Titolo2">
+    <w:name w:val="heading 2"/>
+    <w:basedOn w:val="Normale"/>
+    <w:next w:val="Normale"/>
+    <w:link w:val="Titolo2Carattere"/>
+    <w:uiPriority w:val="9"/>
+    <w:unhideWhenUsed/>
+    <w:qFormat/>
+    <w:rsid w:val="00353EFC"/>
+    <w:pPr>
+      <w:keepNext/>
+      <w:keepLines/>
+      <w:spacing w:before="40" w:after="0"/>
+      <w:outlineLvl w:val="1"/>
+    </w:pPr>
+    <w:rPr>
+      <w:rFonts w:asciiTheme="majorHAnsi" w:eastAsiaTheme="majorEastAsia" w:hAnsiTheme="majorHAnsi" w:cstheme="majorBidi"/>
+      <w:color w:val="2F5496" w:themeColor="accent1" w:themeShade="BF"/>
+      <w:sz w:val="26"/>
+      <w:szCs w:val="26"/>
+    </w:rPr>
+  </w:style>
   <w:style w:type="character" w:default="1" w:styleId="Carpredefinitoparagrafo">
     <w:name w:val="Default Paragraph Font"/>
     <w:uiPriority w:val="1"/>
@@ -450,6 +558,32 @@
     <w:uiPriority w:val="99"/>
     <w:semiHidden/>
     <w:unhideWhenUsed/>
+  </w:style>
+  <w:style w:type="character" w:customStyle="1" w:styleId="Titolo1Carattere">
+    <w:name w:val="Titolo 1 Carattere"/>
+    <w:basedOn w:val="Carpredefinitoparagrafo"/>
+    <w:link w:val="Titolo1"/>
+    <w:uiPriority w:val="9"/>
+    <w:rsid w:val="00353EFC"/>
+    <w:rPr>
+      <w:rFonts w:asciiTheme="majorHAnsi" w:eastAsiaTheme="majorEastAsia" w:hAnsiTheme="majorHAnsi" w:cstheme="majorBidi"/>
+      <w:color w:val="2F5496" w:themeColor="accent1" w:themeShade="BF"/>
+      <w:sz w:val="32"/>
+      <w:szCs w:val="32"/>
+    </w:rPr>
+  </w:style>
+  <w:style w:type="character" w:customStyle="1" w:styleId="Titolo2Carattere">
+    <w:name w:val="Titolo 2 Carattere"/>
+    <w:basedOn w:val="Carpredefinitoparagrafo"/>
+    <w:link w:val="Titolo2"/>
+    <w:uiPriority w:val="9"/>
+    <w:rsid w:val="00353EFC"/>
+    <w:rPr>
+      <w:rFonts w:asciiTheme="majorHAnsi" w:eastAsiaTheme="majorEastAsia" w:hAnsiTheme="majorHAnsi" w:cstheme="majorBidi"/>
+      <w:color w:val="2F5496" w:themeColor="accent1" w:themeShade="BF"/>
+      <w:sz w:val="26"/>
+      <w:szCs w:val="26"/>
+    </w:rPr>
   </w:style>
 </w:styles>
 </file>

</xml_diff>